<commit_message>
update privacy policy pdf
</commit_message>
<xml_diff>
--- a/KOUGH/Kough Privacy Policy.docx
+++ b/KOUGH/Kough Privacy Policy.docx
@@ -12,7 +12,6 @@
           <w:u w:val="single"/>
         </w:rPr>
       </w:pPr>
-      <w:proofErr w:type="spellStart"/>
       <w:r>
         <w:rPr>
           <w:b/>
@@ -23,7 +22,6 @@
         </w:rPr>
         <w:t>Kough</w:t>
       </w:r>
-      <w:proofErr w:type="spellEnd"/>
       <w:r>
         <w:rPr>
           <w:sz w:val="52"/>
@@ -57,7 +55,21 @@
           <w:i/>
           <w:iCs/>
         </w:rPr>
-        <w:t>23/05/2022</w:t>
+        <w:t>2</w:t>
+      </w:r>
+      <w:r>
+        <w:rPr>
+          <w:i/>
+          <w:iCs/>
+        </w:rPr>
+        <w:t>5</w:t>
+      </w:r>
+      <w:r>
+        <w:rPr>
+          <w:i/>
+          <w:iCs/>
+        </w:rPr>
+        <w:t>/05/2022</w:t>
       </w:r>
     </w:p>
     <w:p>
@@ -101,9 +113,6 @@
       </w:r>
     </w:p>
     <w:p>
-      <w:r>
-        <w:t xml:space="preserve"> </w:t>
-      </w:r>
       <w:r>
         <w:t>To determine where it is appropriate a policy will be put in place, this policy will look at relevancy of the data and length of time it has been stored. Any data stored will also be stored securely to ensure we are the only people who can access it. Any breach will be reported to the correct body.</w:t>
       </w:r>
@@ -233,9 +242,36 @@
       </w:r>
     </w:p>
     <w:p>
-      <w:pPr>
-        <w:pStyle w:val="ListParagraph"/>
-      </w:pPr>
+      <w:r>
+        <w:rPr>
+          <w:b/>
+          <w:bCs/>
+        </w:rPr>
+        <w:t>If</w:t>
+      </w:r>
+      <w:r>
+        <w:t xml:space="preserve">, any possible crimes </w:t>
+      </w:r>
+      <w:r>
+        <w:t>are</w:t>
+      </w:r>
+      <w:r>
+        <w:t xml:space="preserve"> intercepted by our team </w:t>
+      </w:r>
+      <w:r>
+        <w:t xml:space="preserve">during the time of recording </w:t>
+      </w:r>
+      <w:r>
+        <w:t xml:space="preserve">for analytic purposes </w:t>
+      </w:r>
+      <w:r>
+        <w:t>that can cause harm to an individual as per Investigatory Powers Act (2016) we’re obliged to report it to appropriate authorities.</w:t>
+      </w:r>
+    </w:p>
+    <w:p>
+      <w:r>
+        <w:t>The private policy operates on foundations of General Data Protection Act (2018).</w:t>
+      </w:r>
     </w:p>
     <w:p/>
     <w:sectPr>

</xml_diff>